<commit_message>
ENS1161: finished test 10
</commit_message>
<xml_diff>
--- a/year_1/sem_1/ENS1161_computer_fundamentals/11_week_11/ENS1161_Test_10e_Martin_Ponce_10371381.docx
+++ b/year_1/sem_1/ENS1161_computer_fundamentals/11_week_11/ENS1161_Test_10e_Martin_Ponce_10371381.docx
@@ -1,6 +1,6 @@
 
 <file path=word/document.xml><?xml version="1.0" encoding="utf-8"?>
-<w:document xmlns:ve="http://schemas.openxmlformats.org/markup-compatibility/2006" xmlns:o="urn:schemas-microsoft-com:office:office" xmlns:r="http://schemas.openxmlformats.org/officeDocument/2006/relationships" xmlns:m="http://schemas.openxmlformats.org/officeDocument/2006/math" xmlns:v="urn:schemas-microsoft-com:vml" xmlns:wp="http://schemas.openxmlformats.org/drawingml/2006/wordprocessingDrawing" xmlns:w10="urn:schemas-microsoft-com:office:word" xmlns:w="http://schemas.openxmlformats.org/wordprocessingml/2006/main" xmlns:wne="http://schemas.microsoft.com/office/word/2006/wordml">
+<w:document xmlns:wpc="http://schemas.microsoft.com/office/word/2010/wordprocessingCanvas" xmlns:mc="http://schemas.openxmlformats.org/markup-compatibility/2006" xmlns:o="urn:schemas-microsoft-com:office:office" xmlns:r="http://schemas.openxmlformats.org/officeDocument/2006/relationships" xmlns:m="http://schemas.openxmlformats.org/officeDocument/2006/math" xmlns:v="urn:schemas-microsoft-com:vml" xmlns:wp14="http://schemas.microsoft.com/office/word/2010/wordprocessingDrawing" xmlns:wp="http://schemas.openxmlformats.org/drawingml/2006/wordprocessingDrawing" xmlns:w10="urn:schemas-microsoft-com:office:word" xmlns:w="http://schemas.openxmlformats.org/wordprocessingml/2006/main" xmlns:w14="http://schemas.microsoft.com/office/word/2010/wordml" xmlns:w15="http://schemas.microsoft.com/office/word/2012/wordml" xmlns:wpg="http://schemas.microsoft.com/office/word/2010/wordprocessingGroup" xmlns:wpi="http://schemas.microsoft.com/office/word/2010/wordprocessingInk" xmlns:wne="http://schemas.microsoft.com/office/word/2006/wordml" xmlns:wps="http://schemas.microsoft.com/office/word/2010/wordprocessingShape" mc:Ignorable="w14 w15 wp14">
   <w:body>
     <w:p>
       <w:pPr>
@@ -12,32 +12,50 @@
       <w:r>
         <w:rPr>
           <w:rFonts w:ascii="Arial" w:hAnsi="Arial" w:cs="Arial"/>
-        </w:rPr>
-        <w:t>______________</w:t>
-      </w:r>
-      <w:r>
-        <w:rPr>
-          <w:rFonts w:ascii="Arial" w:hAnsi="Arial" w:cs="Arial"/>
-        </w:rPr>
-        <w:t xml:space="preserve">   _______________</w:t>
-      </w:r>
-      <w:r>
-        <w:rPr>
-          <w:rFonts w:ascii="Arial" w:hAnsi="Arial" w:cs="Arial"/>
-        </w:rPr>
-        <w:t xml:space="preserve">  </w:t>
-      </w:r>
-      <w:r>
-        <w:rPr>
-          <w:rFonts w:ascii="Arial" w:hAnsi="Arial" w:cs="Arial"/>
+          <w:color w:val="00B0F0"/>
+        </w:rPr>
+        <w:t xml:space="preserve">Ponce                     Martin                       </w:t>
+      </w:r>
+      <w:r>
+        <w:rPr>
+          <w:rFonts w:ascii="Arial" w:hAnsi="Arial" w:cs="Arial"/>
+          <w:color w:val="00B0F0"/>
         </w:rPr>
         <w:t xml:space="preserve"> </w:t>
       </w:r>
       <w:r>
         <w:rPr>
           <w:rFonts w:ascii="Arial" w:hAnsi="Arial" w:cs="Arial"/>
-        </w:rPr>
-        <w:t>_____________    Date ___/___/___</w:t>
+          <w:color w:val="00B0F0"/>
+        </w:rPr>
+        <w:t>10371381</w:t>
+      </w:r>
+      <w:r>
+        <w:rPr>
+          <w:rFonts w:ascii="Arial" w:hAnsi="Arial" w:cs="Arial"/>
+        </w:rPr>
+        <w:t xml:space="preserve">                Date </w:t>
+      </w:r>
+      <w:r>
+        <w:rPr>
+          <w:rFonts w:ascii="Arial" w:hAnsi="Arial" w:cs="Arial"/>
+          <w:color w:val="00B0F0"/>
+        </w:rPr>
+        <w:t>16</w:t>
+      </w:r>
+      <w:r>
+        <w:rPr>
+          <w:rFonts w:ascii="Arial" w:hAnsi="Arial" w:cs="Arial"/>
+          <w:color w:val="00B0F0"/>
+        </w:rPr>
+        <w:t>/10</w:t>
+      </w:r>
+      <w:r>
+        <w:rPr>
+          <w:rFonts w:ascii="Arial" w:hAnsi="Arial" w:cs="Arial"/>
+          <w:color w:val="00B0F0"/>
+        </w:rPr>
+        <w:t>/2014</w:t>
       </w:r>
     </w:p>
     <w:p>
@@ -232,7 +250,7 @@
                       <w:tblW w:w="0" w:type="auto"/>
                       <w:tblInd w:w="108" w:type="dxa"/>
                       <w:tblLayout w:type="fixed"/>
-                      <w:tblLook w:val="0000"/>
+                      <w:tblLook w:val="0000" w:firstRow="0" w:lastRow="0" w:firstColumn="0" w:lastColumn="0" w:noHBand="0" w:noVBand="0"/>
                     </w:tblPr>
                     <w:tblGrid>
                       <w:gridCol w:w="504"/>
@@ -943,125 +961,70 @@
           <w:color w:val="000000"/>
           <w:sz w:val="20"/>
           <w:szCs w:val="20"/>
-          <w:lang w:eastAsia="en-AU"/>
-        </w:rPr>
-        <w:pict>
-          <v:group id="_x0000_s1204" style="position:absolute;margin-left:234.75pt;margin-top:2.15pt;width:180pt;height:111.6pt;z-index:251661312" coordorigin="6135,2357" coordsize="3600,2232">
-            <v:shapetype id="_x0000_t120" coordsize="21600,21600" o:spt="120" path="m10800,qx,10800,10800,21600,21600,10800,10800,xe">
-              <v:path gradientshapeok="t" o:connecttype="custom" o:connectlocs="10800,0;3163,3163;0,10800;3163,18437;10800,21600;18437,18437;21600,10800;18437,3163" textboxrect="3163,3163,18437,18437"/>
-            </v:shapetype>
-            <v:shape id="_x0000_s1205" type="#_x0000_t120" style="position:absolute;left:6597;top:2591;width:108;height:108" fillcolor="blue"/>
-            <v:shape id="_x0000_s1206" type="#_x0000_t120" style="position:absolute;left:7779;top:3161;width:108;height:108" fillcolor="blue"/>
-            <v:shape id="_x0000_s1207" type="#_x0000_t120" style="position:absolute;left:6999;top:4319;width:108;height:108" fillcolor="blue"/>
-            <v:shape id="_x0000_s1208" type="#_x0000_t120" style="position:absolute;left:8295;top:4163;width:108;height:108" fillcolor="blue"/>
-            <v:shape id="_x0000_s1209" type="#_x0000_t120" style="position:absolute;left:9225;top:2783;width:108;height:108" fillcolor="blue"/>
-            <v:shape id="_x0000_s1210" type="#_x0000_t202" style="position:absolute;left:8403;top:4109;width:420;height:408" filled="f" stroked="f">
-              <v:textbox>
-                <w:txbxContent>
-                  <w:p>
-                    <w:pPr>
-                      <w:rPr>
-                        <w:rFonts w:ascii="Arial" w:hAnsi="Arial" w:cs="Arial"/>
-                        <w:sz w:val="20"/>
-                      </w:rPr>
-                    </w:pPr>
-                    <w:r>
-                      <w:rPr>
-                        <w:rFonts w:ascii="Arial" w:hAnsi="Arial" w:cs="Arial"/>
-                        <w:sz w:val="20"/>
-                      </w:rPr>
-                      <w:t>C</w:t>
-                    </w:r>
-                  </w:p>
-                </w:txbxContent>
-              </v:textbox>
-            </v:shape>
-            <v:shape id="_x0000_s1211" type="#_x0000_t202" style="position:absolute;left:6135;top:2357;width:420;height:408" filled="f" stroked="f">
-              <v:textbox>
-                <w:txbxContent>
-                  <w:p>
-                    <w:pPr>
-                      <w:rPr>
-                        <w:rFonts w:ascii="Arial" w:hAnsi="Arial" w:cs="Arial"/>
-                        <w:sz w:val="20"/>
-                      </w:rPr>
-                    </w:pPr>
-                    <w:r>
-                      <w:rPr>
-                        <w:rFonts w:ascii="Arial" w:hAnsi="Arial" w:cs="Arial"/>
-                        <w:sz w:val="20"/>
-                      </w:rPr>
-                      <w:t>A</w:t>
-                    </w:r>
-                  </w:p>
-                </w:txbxContent>
-              </v:textbox>
-            </v:shape>
-            <v:shape id="_x0000_s1212" type="#_x0000_t202" style="position:absolute;left:9315;top:2537;width:420;height:408" filled="f" stroked="f">
-              <v:textbox>
-                <w:txbxContent>
-                  <w:p>
-                    <w:pPr>
-                      <w:rPr>
-                        <w:rFonts w:ascii="Arial" w:hAnsi="Arial" w:cs="Arial"/>
-                        <w:sz w:val="20"/>
-                      </w:rPr>
-                    </w:pPr>
-                    <w:r>
-                      <w:rPr>
-                        <w:rFonts w:ascii="Arial" w:hAnsi="Arial" w:cs="Arial"/>
-                        <w:sz w:val="20"/>
-                      </w:rPr>
-                      <w:t>B</w:t>
-                    </w:r>
-                  </w:p>
-                </w:txbxContent>
-              </v:textbox>
-            </v:shape>
-            <v:shape id="_x0000_s1213" type="#_x0000_t202" style="position:absolute;left:7323;top:3098;width:420;height:408" filled="f" stroked="f">
-              <v:textbox>
-                <w:txbxContent>
-                  <w:p>
-                    <w:pPr>
-                      <w:rPr>
-                        <w:rFonts w:ascii="Arial" w:hAnsi="Arial" w:cs="Arial"/>
-                        <w:sz w:val="20"/>
-                      </w:rPr>
-                    </w:pPr>
-                    <w:r>
-                      <w:rPr>
-                        <w:rFonts w:ascii="Arial" w:hAnsi="Arial" w:cs="Arial"/>
-                        <w:sz w:val="20"/>
-                      </w:rPr>
-                      <w:t>E</w:t>
-                    </w:r>
-                  </w:p>
-                </w:txbxContent>
-              </v:textbox>
-            </v:shape>
-            <v:shape id="_x0000_s1214" type="#_x0000_t202" style="position:absolute;left:6513;top:4181;width:420;height:408" filled="f" stroked="f">
-              <v:textbox>
-                <w:txbxContent>
-                  <w:p>
-                    <w:pPr>
-                      <w:rPr>
-                        <w:rFonts w:ascii="Arial" w:hAnsi="Arial" w:cs="Arial"/>
-                        <w:sz w:val="20"/>
-                      </w:rPr>
-                    </w:pPr>
-                    <w:r>
-                      <w:rPr>
-                        <w:rFonts w:ascii="Arial" w:hAnsi="Arial" w:cs="Arial"/>
-                        <w:sz w:val="20"/>
-                      </w:rPr>
-                      <w:t>D</w:t>
-                    </w:r>
-                  </w:p>
-                </w:txbxContent>
-              </v:textbox>
-            </v:shape>
-          </v:group>
-        </w:pict>
+          <w:lang w:val="en-AU" w:eastAsia="en-AU"/>
+        </w:rPr>
+        <w:drawing>
+          <wp:anchor distT="0" distB="0" distL="114300" distR="114300" simplePos="0" relativeHeight="251657216" behindDoc="1" locked="0" layoutInCell="1" allowOverlap="1" wp14:anchorId="45EE64BA" wp14:editId="659AFB93">
+            <wp:simplePos x="0" y="0"/>
+            <wp:positionH relativeFrom="column">
+              <wp:posOffset>2914650</wp:posOffset>
+            </wp:positionH>
+            <wp:positionV relativeFrom="paragraph">
+              <wp:posOffset>8255</wp:posOffset>
+            </wp:positionV>
+            <wp:extent cx="1885950" cy="1573391"/>
+            <wp:effectExtent l="0" t="0" r="0" b="0"/>
+            <wp:wrapNone/>
+            <wp:docPr id="1" name="Picture 1" descr="C:\Users\marty\Dropbox\Documents\ecu\year_1\sem_1\ENS1161_computer_fundamentals\11_week_11\img\test10-qa.png"/>
+            <wp:cNvGraphicFramePr>
+              <a:graphicFrameLocks xmlns:a="http://schemas.openxmlformats.org/drawingml/2006/main" noChangeAspect="1"/>
+            </wp:cNvGraphicFramePr>
+            <a:graphic xmlns:a="http://schemas.openxmlformats.org/drawingml/2006/main">
+              <a:graphicData uri="http://schemas.openxmlformats.org/drawingml/2006/picture">
+                <pic:pic xmlns:pic="http://schemas.openxmlformats.org/drawingml/2006/picture">
+                  <pic:nvPicPr>
+                    <pic:cNvPr id="0" name="Picture 1" descr="C:\Users\marty\Dropbox\Documents\ecu\year_1\sem_1\ENS1161_computer_fundamentals\11_week_11\img\test10-qa.png"/>
+                    <pic:cNvPicPr>
+                      <a:picLocks noChangeAspect="1" noChangeArrowheads="1"/>
+                    </pic:cNvPicPr>
+                  </pic:nvPicPr>
+                  <pic:blipFill>
+                    <a:blip r:embed="rId7">
+                      <a:extLst>
+                        <a:ext uri="{28A0092B-C50C-407E-A947-70E740481C1C}">
+                          <a14:useLocalDpi xmlns:a14="http://schemas.microsoft.com/office/drawing/2010/main" val="0"/>
+                        </a:ext>
+                      </a:extLst>
+                    </a:blip>
+                    <a:srcRect/>
+                    <a:stretch>
+                      <a:fillRect/>
+                    </a:stretch>
+                  </pic:blipFill>
+                  <pic:spPr bwMode="auto">
+                    <a:xfrm>
+                      <a:off x="0" y="0"/>
+                      <a:ext cx="1885950" cy="1573391"/>
+                    </a:xfrm>
+                    <a:prstGeom prst="rect">
+                      <a:avLst/>
+                    </a:prstGeom>
+                    <a:noFill/>
+                    <a:ln>
+                      <a:noFill/>
+                    </a:ln>
+                  </pic:spPr>
+                </pic:pic>
+              </a:graphicData>
+            </a:graphic>
+            <wp14:sizeRelH relativeFrom="page">
+              <wp14:pctWidth>0</wp14:pctWidth>
+            </wp14:sizeRelH>
+            <wp14:sizeRelV relativeFrom="page">
+              <wp14:pctHeight>0</wp14:pctHeight>
+            </wp14:sizeRelV>
+          </wp:anchor>
+        </w:drawing>
       </w:r>
     </w:p>
     <w:p>
@@ -1303,7 +1266,47 @@
           <w:szCs w:val="20"/>
         </w:rPr>
         <w:tab/>
-        <w:t xml:space="preserve">For each of parts (i) and (ii), determine whether the given pair of graphs is isomorphic.  If so, find a function f : {A, B, C, D, E} </w:t>
+        <w:t>For each of parts (</w:t>
+      </w:r>
+      <w:proofErr w:type="spellStart"/>
+      <w:r>
+        <w:rPr>
+          <w:rFonts w:ascii="Arial" w:hAnsi="Arial" w:cs="Arial"/>
+          <w:color w:val="000000"/>
+          <w:sz w:val="20"/>
+          <w:szCs w:val="20"/>
+        </w:rPr>
+        <w:t>i</w:t>
+      </w:r>
+      <w:proofErr w:type="spellEnd"/>
+      <w:r>
+        <w:rPr>
+          <w:rFonts w:ascii="Arial" w:hAnsi="Arial" w:cs="Arial"/>
+          <w:color w:val="000000"/>
+          <w:sz w:val="20"/>
+          <w:szCs w:val="20"/>
+        </w:rPr>
+        <w:t xml:space="preserve">) and (ii), determine whether the given pair of graphs is isomorphic.  If so, find a function </w:t>
+      </w:r>
+      <w:proofErr w:type="gramStart"/>
+      <w:r>
+        <w:rPr>
+          <w:rFonts w:ascii="Arial" w:hAnsi="Arial" w:cs="Arial"/>
+          <w:color w:val="000000"/>
+          <w:sz w:val="20"/>
+          <w:szCs w:val="20"/>
+        </w:rPr>
+        <w:t>f :</w:t>
+      </w:r>
+      <w:proofErr w:type="gramEnd"/>
+      <w:r>
+        <w:rPr>
+          <w:rFonts w:ascii="Arial" w:hAnsi="Arial" w:cs="Arial"/>
+          <w:color w:val="000000"/>
+          <w:sz w:val="20"/>
+          <w:szCs w:val="20"/>
+        </w:rPr>
+        <w:t xml:space="preserve"> {A, B, C, D, E} </w:t>
       </w:r>
       <w:r>
         <w:rPr>
@@ -1352,6 +1355,9 @@
               <v:line id="_x0000_s1252" style="position:absolute;flip:x" from="3820,11918" to="5170,12918"/>
               <v:line id="_x0000_s1253" style="position:absolute;flip:x" from="4830,11928" to="5170,12908"/>
               <v:line id="_x0000_s1254" style="position:absolute;flip:y" from="3490,11308" to="4330,11918"/>
+              <v:shapetype id="_x0000_t120" coordsize="21600,21600" o:spt="120" path="m10800,qx,10800,10800,21600,21600,10800,10800,xe">
+                <v:path gradientshapeok="t" o:connecttype="custom" o:connectlocs="10800,0;3163,3163;0,10800;3163,18437;10800,21600;18437,18437;21600,10800;18437,3163" textboxrect="3163,3163,18437,18437"/>
+              </v:shapetype>
               <v:shape id="_x0000_s1255" type="#_x0000_t120" style="position:absolute;left:4280;top:11278;width:101;height:101" fillcolor="red">
                 <o:lock v:ext="edit" aspectratio="t"/>
               </v:shape>
@@ -1535,7 +1541,29 @@
           <w:szCs w:val="20"/>
         </w:rPr>
         <w:tab/>
-        <w:t>(i)</w:t>
+        <w:t>(</w:t>
+      </w:r>
+      <w:proofErr w:type="spellStart"/>
+      <w:proofErr w:type="gramStart"/>
+      <w:r>
+        <w:rPr>
+          <w:rFonts w:ascii="Arial" w:hAnsi="Arial" w:cs="Arial"/>
+          <w:color w:val="000000"/>
+          <w:sz w:val="20"/>
+          <w:szCs w:val="20"/>
+        </w:rPr>
+        <w:t>i</w:t>
+      </w:r>
+      <w:proofErr w:type="spellEnd"/>
+      <w:proofErr w:type="gramEnd"/>
+      <w:r>
+        <w:rPr>
+          <w:rFonts w:ascii="Arial" w:hAnsi="Arial" w:cs="Arial"/>
+          <w:color w:val="000000"/>
+          <w:sz w:val="20"/>
+          <w:szCs w:val="20"/>
+        </w:rPr>
+        <w:t>)</w:t>
       </w:r>
     </w:p>
     <w:p>
@@ -1642,83 +1670,70 @@
     </w:p>
     <w:p>
       <w:pPr>
-        <w:ind w:firstLine="720"/>
-        <w:rPr>
-          <w:rFonts w:ascii="Arial" w:hAnsi="Arial" w:cs="Arial"/>
-          <w:color w:val="000000"/>
-          <w:sz w:val="20"/>
-          <w:szCs w:val="20"/>
-        </w:rPr>
-      </w:pPr>
-      <w:r>
-        <w:rPr>
-          <w:rFonts w:ascii="Arial" w:hAnsi="Arial" w:cs="Arial"/>
-          <w:color w:val="000000"/>
-          <w:sz w:val="20"/>
-          <w:szCs w:val="20"/>
-        </w:rPr>
-        <w:t>……………………………………………………………………………………………..</w:t>
-      </w:r>
-    </w:p>
-    <w:p>
-      <w:pPr>
-        <w:rPr>
-          <w:rFonts w:ascii="Arial" w:hAnsi="Arial" w:cs="Arial"/>
-          <w:color w:val="000000"/>
-          <w:sz w:val="20"/>
-          <w:szCs w:val="20"/>
-        </w:rPr>
-      </w:pPr>
-    </w:p>
-    <w:p>
-      <w:pPr>
-        <w:ind w:firstLine="720"/>
-        <w:rPr>
-          <w:rFonts w:ascii="Arial" w:hAnsi="Arial" w:cs="Arial"/>
-          <w:color w:val="000000"/>
-          <w:sz w:val="20"/>
-          <w:szCs w:val="20"/>
-        </w:rPr>
-      </w:pPr>
-      <w:r>
-        <w:rPr>
-          <w:rFonts w:ascii="Arial" w:hAnsi="Arial" w:cs="Arial"/>
-          <w:color w:val="000000"/>
-          <w:sz w:val="20"/>
-          <w:szCs w:val="20"/>
-        </w:rPr>
-        <w:t>……………………………………………………………………………………………..</w:t>
-      </w:r>
-    </w:p>
-    <w:p>
-      <w:pPr>
-        <w:rPr>
-          <w:rFonts w:ascii="Arial" w:hAnsi="Arial" w:cs="Arial"/>
-          <w:color w:val="000000"/>
-          <w:sz w:val="20"/>
-          <w:szCs w:val="20"/>
-        </w:rPr>
-      </w:pPr>
-    </w:p>
-    <w:p>
-      <w:pPr>
-        <w:ind w:firstLine="720"/>
-        <w:rPr>
-          <w:rFonts w:ascii="Arial" w:hAnsi="Arial" w:cs="Arial"/>
-          <w:color w:val="000000"/>
-          <w:sz w:val="20"/>
-          <w:szCs w:val="20"/>
-        </w:rPr>
-      </w:pPr>
-      <w:r>
-        <w:rPr>
-          <w:rFonts w:ascii="Arial" w:hAnsi="Arial" w:cs="Arial"/>
-          <w:color w:val="000000"/>
-          <w:sz w:val="20"/>
-          <w:szCs w:val="20"/>
-        </w:rPr>
-        <w:t>……………………………………………………………………………………………..</w:t>
-      </w:r>
+        <w:ind w:left="709"/>
+        <w:rPr>
+          <w:rFonts w:ascii="Arial" w:hAnsi="Arial" w:cs="Arial"/>
+          <w:color w:val="00B0F0"/>
+          <w:sz w:val="20"/>
+          <w:szCs w:val="20"/>
+        </w:rPr>
+      </w:pPr>
+      <w:r>
+        <w:rPr>
+          <w:rFonts w:ascii="Arial" w:hAnsi="Arial" w:cs="Arial"/>
+          <w:color w:val="00B0F0"/>
+          <w:sz w:val="20"/>
+          <w:szCs w:val="20"/>
+        </w:rPr>
+        <w:tab/>
+        <w:t>These graphs are not isomorphic. The first graph con</w:t>
+      </w:r>
+      <w:r>
+        <w:rPr>
+          <w:rFonts w:ascii="Arial" w:hAnsi="Arial" w:cs="Arial"/>
+          <w:color w:val="00B0F0"/>
+          <w:sz w:val="20"/>
+          <w:szCs w:val="20"/>
+        </w:rPr>
+        <w:t>tains one</w:t>
+      </w:r>
+      <w:r>
+        <w:rPr>
+          <w:rFonts w:ascii="Arial" w:hAnsi="Arial" w:cs="Arial"/>
+          <w:color w:val="00B0F0"/>
+          <w:sz w:val="20"/>
+          <w:szCs w:val="20"/>
+        </w:rPr>
+        <w:t xml:space="preserve"> vertex that is degree 4, </w:t>
+      </w:r>
+      <w:r>
+        <w:rPr>
+          <w:rFonts w:ascii="Arial" w:hAnsi="Arial" w:cs="Arial"/>
+          <w:color w:val="00B0F0"/>
+          <w:sz w:val="20"/>
+          <w:szCs w:val="20"/>
+        </w:rPr>
+        <w:t>while the second graph does not have such a vertex</w:t>
+      </w:r>
+      <w:r>
+        <w:rPr>
+          <w:rFonts w:ascii="Arial" w:hAnsi="Arial" w:cs="Arial"/>
+          <w:color w:val="00B0F0"/>
+          <w:sz w:val="20"/>
+          <w:szCs w:val="20"/>
+        </w:rPr>
+        <w:t>.</w:t>
+      </w:r>
+    </w:p>
+    <w:p>
+      <w:pPr>
+        <w:rPr>
+          <w:rFonts w:ascii="Arial" w:hAnsi="Arial" w:cs="Arial"/>
+          <w:color w:val="000000"/>
+          <w:sz w:val="20"/>
+          <w:szCs w:val="20"/>
+        </w:rPr>
+      </w:pPr>
     </w:p>
     <w:p>
       <w:pPr>
@@ -2041,79 +2056,109 @@
         <w:ind w:firstLine="720"/>
         <w:rPr>
           <w:rFonts w:ascii="Arial" w:hAnsi="Arial" w:cs="Arial"/>
-          <w:color w:val="000000"/>
-          <w:sz w:val="20"/>
-          <w:szCs w:val="20"/>
-        </w:rPr>
-      </w:pPr>
-      <w:r>
-        <w:rPr>
-          <w:rFonts w:ascii="Arial" w:hAnsi="Arial" w:cs="Arial"/>
-          <w:color w:val="000000"/>
-          <w:sz w:val="20"/>
-          <w:szCs w:val="20"/>
-        </w:rPr>
-        <w:t>……………………………………………………………………………………………..</w:t>
-      </w:r>
-    </w:p>
-    <w:p>
-      <w:pPr>
-        <w:rPr>
-          <w:rFonts w:ascii="Arial" w:hAnsi="Arial" w:cs="Arial"/>
-          <w:color w:val="000000"/>
-          <w:sz w:val="20"/>
-          <w:szCs w:val="20"/>
-        </w:rPr>
-      </w:pPr>
-    </w:p>
-    <w:p>
-      <w:pPr>
-        <w:ind w:firstLine="720"/>
-        <w:rPr>
-          <w:rFonts w:ascii="Arial" w:hAnsi="Arial" w:cs="Arial"/>
-          <w:color w:val="000000"/>
-          <w:sz w:val="20"/>
-          <w:szCs w:val="20"/>
-        </w:rPr>
-      </w:pPr>
-      <w:r>
-        <w:rPr>
-          <w:rFonts w:ascii="Arial" w:hAnsi="Arial" w:cs="Arial"/>
-          <w:color w:val="000000"/>
-          <w:sz w:val="20"/>
-          <w:szCs w:val="20"/>
-        </w:rPr>
-        <w:t>……………………………………………………………………………………………..</w:t>
-      </w:r>
-    </w:p>
-    <w:p>
-      <w:pPr>
-        <w:rPr>
-          <w:rFonts w:ascii="Arial" w:hAnsi="Arial" w:cs="Arial"/>
-          <w:color w:val="000000"/>
-          <w:sz w:val="20"/>
-          <w:szCs w:val="20"/>
-        </w:rPr>
-      </w:pPr>
-    </w:p>
-    <w:p>
-      <w:pPr>
-        <w:ind w:firstLine="720"/>
-        <w:rPr>
-          <w:rFonts w:ascii="Arial" w:hAnsi="Arial" w:cs="Arial"/>
-          <w:color w:val="000000"/>
-          <w:sz w:val="20"/>
-          <w:szCs w:val="20"/>
-        </w:rPr>
-      </w:pPr>
-      <w:r>
-        <w:rPr>
-          <w:rFonts w:ascii="Arial" w:hAnsi="Arial" w:cs="Arial"/>
-          <w:color w:val="000000"/>
-          <w:sz w:val="20"/>
-          <w:szCs w:val="20"/>
-        </w:rPr>
-        <w:t>……………………………………………………………………………………………..</w:t>
+          <w:color w:val="00B0F0"/>
+          <w:sz w:val="20"/>
+          <w:szCs w:val="20"/>
+        </w:rPr>
+      </w:pPr>
+      <w:r>
+        <w:rPr>
+          <w:rFonts w:ascii="Arial" w:hAnsi="Arial" w:cs="Arial"/>
+          <w:color w:val="00B0F0"/>
+          <w:sz w:val="20"/>
+          <w:szCs w:val="20"/>
+        </w:rPr>
+        <w:t xml:space="preserve">These graphs are isomorphic. P </w:t>
+      </w:r>
+      <w:r>
+        <w:rPr>
+          <w:rFonts w:ascii="Arial" w:hAnsi="Arial" w:cs="Arial"/>
+          <w:color w:val="00B0F0"/>
+          <w:sz w:val="20"/>
+          <w:szCs w:val="20"/>
+        </w:rPr>
+        <w:sym w:font="Symbol" w:char="F0AE"/>
+      </w:r>
+      <w:r>
+        <w:rPr>
+          <w:rFonts w:ascii="Arial" w:hAnsi="Arial" w:cs="Arial"/>
+          <w:color w:val="00B0F0"/>
+          <w:sz w:val="20"/>
+          <w:szCs w:val="20"/>
+        </w:rPr>
+        <w:t xml:space="preserve"> A, Q </w:t>
+      </w:r>
+      <w:r>
+        <w:rPr>
+          <w:rFonts w:ascii="Arial" w:hAnsi="Arial" w:cs="Arial"/>
+          <w:color w:val="00B0F0"/>
+          <w:sz w:val="20"/>
+          <w:szCs w:val="20"/>
+        </w:rPr>
+        <w:sym w:font="Symbol" w:char="F0AE"/>
+      </w:r>
+      <w:r>
+        <w:rPr>
+          <w:rFonts w:ascii="Arial" w:hAnsi="Arial" w:cs="Arial"/>
+          <w:color w:val="00B0F0"/>
+          <w:sz w:val="20"/>
+          <w:szCs w:val="20"/>
+        </w:rPr>
+        <w:t xml:space="preserve"> B, R </w:t>
+      </w:r>
+      <w:r>
+        <w:rPr>
+          <w:rFonts w:ascii="Arial" w:hAnsi="Arial" w:cs="Arial"/>
+          <w:color w:val="00B0F0"/>
+          <w:sz w:val="20"/>
+          <w:szCs w:val="20"/>
+        </w:rPr>
+        <w:sym w:font="Symbol" w:char="F0AE"/>
+      </w:r>
+      <w:r>
+        <w:rPr>
+          <w:rFonts w:ascii="Arial" w:hAnsi="Arial" w:cs="Arial"/>
+          <w:color w:val="00B0F0"/>
+          <w:sz w:val="20"/>
+          <w:szCs w:val="20"/>
+        </w:rPr>
+        <w:t xml:space="preserve"> C, S </w:t>
+      </w:r>
+      <w:r>
+        <w:rPr>
+          <w:rFonts w:ascii="Arial" w:hAnsi="Arial" w:cs="Arial"/>
+          <w:color w:val="00B0F0"/>
+          <w:sz w:val="20"/>
+          <w:szCs w:val="20"/>
+        </w:rPr>
+        <w:sym w:font="Symbol" w:char="F0AE"/>
+      </w:r>
+      <w:r>
+        <w:rPr>
+          <w:rFonts w:ascii="Arial" w:hAnsi="Arial" w:cs="Arial"/>
+          <w:color w:val="00B0F0"/>
+          <w:sz w:val="20"/>
+          <w:szCs w:val="20"/>
+        </w:rPr>
+        <w:t xml:space="preserve"> E, T </w:t>
+      </w:r>
+      <w:r>
+        <w:rPr>
+          <w:rFonts w:ascii="Arial" w:hAnsi="Arial" w:cs="Arial"/>
+          <w:color w:val="00B0F0"/>
+          <w:sz w:val="20"/>
+          <w:szCs w:val="20"/>
+        </w:rPr>
+        <w:sym w:font="Symbol" w:char="F0AE"/>
+      </w:r>
+      <w:r>
+        <w:rPr>
+          <w:rFonts w:ascii="Arial" w:hAnsi="Arial" w:cs="Arial"/>
+          <w:color w:val="00B0F0"/>
+          <w:sz w:val="20"/>
+          <w:szCs w:val="20"/>
+        </w:rPr>
+        <w:t xml:space="preserve"> D.</w:t>
       </w:r>
     </w:p>
     <w:p>
@@ -2190,7 +2235,27 @@
           <w:sz w:val="20"/>
           <w:szCs w:val="20"/>
         </w:rPr>
-        <w:t>no Eulerian path   (N)</w:t>
+        <w:t xml:space="preserve">no </w:t>
+      </w:r>
+      <w:proofErr w:type="spellStart"/>
+      <w:r>
+        <w:rPr>
+          <w:rFonts w:ascii="Arial" w:hAnsi="Arial" w:cs="Arial"/>
+          <w:color w:val="000000"/>
+          <w:sz w:val="20"/>
+          <w:szCs w:val="20"/>
+        </w:rPr>
+        <w:t>Eulerian</w:t>
+      </w:r>
+      <w:proofErr w:type="spellEnd"/>
+      <w:r>
+        <w:rPr>
+          <w:rFonts w:ascii="Arial" w:hAnsi="Arial" w:cs="Arial"/>
+          <w:color w:val="000000"/>
+          <w:sz w:val="20"/>
+          <w:szCs w:val="20"/>
+        </w:rPr>
+        <w:t xml:space="preserve"> path   (N)</w:t>
       </w:r>
     </w:p>
     <w:p>
@@ -2218,7 +2283,47 @@
           <w:sz w:val="20"/>
           <w:szCs w:val="20"/>
         </w:rPr>
-        <w:t>an Eulerian path but no Eulerian circuit   (P)</w:t>
+        <w:t xml:space="preserve">an </w:t>
+      </w:r>
+      <w:proofErr w:type="spellStart"/>
+      <w:r>
+        <w:rPr>
+          <w:rFonts w:ascii="Arial" w:hAnsi="Arial" w:cs="Arial"/>
+          <w:color w:val="000000"/>
+          <w:sz w:val="20"/>
+          <w:szCs w:val="20"/>
+        </w:rPr>
+        <w:t>Eulerian</w:t>
+      </w:r>
+      <w:proofErr w:type="spellEnd"/>
+      <w:r>
+        <w:rPr>
+          <w:rFonts w:ascii="Arial" w:hAnsi="Arial" w:cs="Arial"/>
+          <w:color w:val="000000"/>
+          <w:sz w:val="20"/>
+          <w:szCs w:val="20"/>
+        </w:rPr>
+        <w:t xml:space="preserve"> path but no </w:t>
+      </w:r>
+      <w:proofErr w:type="spellStart"/>
+      <w:r>
+        <w:rPr>
+          <w:rFonts w:ascii="Arial" w:hAnsi="Arial" w:cs="Arial"/>
+          <w:color w:val="000000"/>
+          <w:sz w:val="20"/>
+          <w:szCs w:val="20"/>
+        </w:rPr>
+        <w:t>Eulerian</w:t>
+      </w:r>
+      <w:proofErr w:type="spellEnd"/>
+      <w:r>
+        <w:rPr>
+          <w:rFonts w:ascii="Arial" w:hAnsi="Arial" w:cs="Arial"/>
+          <w:color w:val="000000"/>
+          <w:sz w:val="20"/>
+          <w:szCs w:val="20"/>
+        </w:rPr>
+        <w:t xml:space="preserve"> circuit   (P)</w:t>
       </w:r>
     </w:p>
     <w:p>
@@ -2246,7 +2351,27 @@
           <w:sz w:val="20"/>
           <w:szCs w:val="20"/>
         </w:rPr>
-        <w:t>an Eulerian circuit   (C)</w:t>
+        <w:t xml:space="preserve">an </w:t>
+      </w:r>
+      <w:proofErr w:type="spellStart"/>
+      <w:r>
+        <w:rPr>
+          <w:rFonts w:ascii="Arial" w:hAnsi="Arial" w:cs="Arial"/>
+          <w:color w:val="000000"/>
+          <w:sz w:val="20"/>
+          <w:szCs w:val="20"/>
+        </w:rPr>
+        <w:t>Eulerian</w:t>
+      </w:r>
+      <w:proofErr w:type="spellEnd"/>
+      <w:r>
+        <w:rPr>
+          <w:rFonts w:ascii="Arial" w:hAnsi="Arial" w:cs="Arial"/>
+          <w:color w:val="000000"/>
+          <w:sz w:val="20"/>
+          <w:szCs w:val="20"/>
+        </w:rPr>
+        <w:t xml:space="preserve"> circuit   (C)</w:t>
       </w:r>
     </w:p>
     <w:p>
@@ -2306,7 +2431,27 @@
           <w:sz w:val="20"/>
           <w:szCs w:val="20"/>
         </w:rPr>
-        <w:t xml:space="preserve">        (i)</w:t>
+        <w:t xml:space="preserve">        (</w:t>
+      </w:r>
+      <w:proofErr w:type="spellStart"/>
+      <w:r>
+        <w:rPr>
+          <w:rFonts w:ascii="Arial" w:hAnsi="Arial" w:cs="Arial"/>
+          <w:color w:val="000000"/>
+          <w:sz w:val="20"/>
+          <w:szCs w:val="20"/>
+        </w:rPr>
+        <w:t>i</w:t>
+      </w:r>
+      <w:proofErr w:type="spellEnd"/>
+      <w:r>
+        <w:rPr>
+          <w:rFonts w:ascii="Arial" w:hAnsi="Arial" w:cs="Arial"/>
+          <w:color w:val="000000"/>
+          <w:sz w:val="20"/>
+          <w:szCs w:val="20"/>
+        </w:rPr>
+        <w:t>)</w:t>
       </w:r>
       <w:r>
         <w:rPr>
@@ -2343,7 +2488,27 @@
           <w:szCs w:val="20"/>
         </w:rPr>
         <w:tab/>
-        <w:t xml:space="preserve">          (ii)</w:t>
+        <w:t xml:space="preserve">          (</w:t>
+      </w:r>
+      <w:proofErr w:type="gramStart"/>
+      <w:r>
+        <w:rPr>
+          <w:rFonts w:ascii="Arial" w:hAnsi="Arial" w:cs="Arial"/>
+          <w:color w:val="000000"/>
+          <w:sz w:val="20"/>
+          <w:szCs w:val="20"/>
+        </w:rPr>
+        <w:t>ii</w:t>
+      </w:r>
+      <w:proofErr w:type="gramEnd"/>
+      <w:r>
+        <w:rPr>
+          <w:rFonts w:ascii="Arial" w:hAnsi="Arial" w:cs="Arial"/>
+          <w:color w:val="000000"/>
+          <w:sz w:val="20"/>
+          <w:szCs w:val="20"/>
+        </w:rPr>
+        <w:t>)</w:t>
       </w:r>
       <w:r>
         <w:rPr>
@@ -2627,36 +2792,46 @@
     </w:p>
     <w:p>
       <w:pPr>
-        <w:rPr>
-          <w:rFonts w:ascii="Arial" w:hAnsi="Arial" w:cs="Arial"/>
-          <w:color w:val="000000"/>
-          <w:sz w:val="20"/>
-          <w:szCs w:val="20"/>
-        </w:rPr>
-      </w:pPr>
-      <w:r>
-        <w:rPr>
-          <w:rFonts w:ascii="Arial" w:hAnsi="Arial" w:cs="Arial"/>
-          <w:color w:val="000000"/>
+        <w:ind w:firstLine="720"/>
+        <w:rPr>
+          <w:rFonts w:ascii="Arial" w:hAnsi="Arial" w:cs="Arial"/>
+          <w:color w:val="00B0F0"/>
+          <w:sz w:val="20"/>
+          <w:szCs w:val="20"/>
+        </w:rPr>
+      </w:pPr>
+      <w:r>
+        <w:rPr>
+          <w:rFonts w:ascii="Arial" w:hAnsi="Arial" w:cs="Arial"/>
+          <w:color w:val="00B0F0"/>
+          <w:sz w:val="20"/>
+          <w:szCs w:val="20"/>
+        </w:rPr>
+        <w:t>N: &gt; 2 odd vertices</w:t>
+      </w:r>
+      <w:r>
+        <w:rPr>
+          <w:rFonts w:ascii="Arial" w:hAnsi="Arial" w:cs="Arial"/>
+          <w:color w:val="00B0F0"/>
           <w:sz w:val="20"/>
           <w:szCs w:val="20"/>
         </w:rPr>
         <w:tab/>
-        <w:t>………………….</w:t>
-      </w:r>
-      <w:r>
-        <w:rPr>
-          <w:rFonts w:ascii="Arial" w:hAnsi="Arial" w:cs="Arial"/>
-          <w:color w:val="000000"/>
+      </w:r>
+      <w:r>
+        <w:rPr>
+          <w:rFonts w:ascii="Arial" w:hAnsi="Arial" w:cs="Arial"/>
+          <w:color w:val="00B0F0"/>
           <w:sz w:val="20"/>
           <w:szCs w:val="20"/>
         </w:rPr>
         <w:tab/>
-      </w:r>
-      <w:r>
-        <w:rPr>
-          <w:rFonts w:ascii="Arial" w:hAnsi="Arial" w:cs="Arial"/>
-          <w:color w:val="000000"/>
+        <w:t>P: 2 odd vertices</w:t>
+      </w:r>
+      <w:r>
+        <w:rPr>
+          <w:rFonts w:ascii="Arial" w:hAnsi="Arial" w:cs="Arial"/>
+          <w:color w:val="00B0F0"/>
           <w:sz w:val="20"/>
           <w:szCs w:val="20"/>
         </w:rPr>
@@ -2665,56 +2840,12 @@
       <w:r>
         <w:rPr>
           <w:rFonts w:ascii="Arial" w:hAnsi="Arial" w:cs="Arial"/>
-          <w:color w:val="000000"/>
-          <w:sz w:val="20"/>
-          <w:szCs w:val="20"/>
-        </w:rPr>
-        <w:t xml:space="preserve">    </w:t>
-      </w:r>
-      <w:r>
-        <w:rPr>
-          <w:rFonts w:ascii="Arial" w:hAnsi="Arial" w:cs="Arial"/>
-          <w:color w:val="000000"/>
-          <w:sz w:val="20"/>
-          <w:szCs w:val="20"/>
-        </w:rPr>
-        <w:t>……………………</w:t>
-      </w:r>
-      <w:r>
-        <w:rPr>
-          <w:rFonts w:ascii="Arial" w:hAnsi="Arial" w:cs="Arial"/>
-          <w:color w:val="000000"/>
+          <w:color w:val="00B0F0"/>
           <w:sz w:val="20"/>
           <w:szCs w:val="20"/>
         </w:rPr>
         <w:tab/>
-      </w:r>
-      <w:r>
-        <w:rPr>
-          <w:rFonts w:ascii="Arial" w:hAnsi="Arial" w:cs="Arial"/>
-          <w:color w:val="000000"/>
-          <w:sz w:val="20"/>
-          <w:szCs w:val="20"/>
-        </w:rPr>
-        <w:tab/>
-      </w:r>
-      <w:r>
-        <w:rPr>
-          <w:rFonts w:ascii="Arial" w:hAnsi="Arial" w:cs="Arial"/>
-          <w:color w:val="000000"/>
-          <w:sz w:val="20"/>
-          <w:szCs w:val="20"/>
-        </w:rPr>
-        <w:t xml:space="preserve">  </w:t>
-      </w:r>
-      <w:r>
-        <w:rPr>
-          <w:rFonts w:ascii="Arial" w:hAnsi="Arial" w:cs="Arial"/>
-          <w:color w:val="000000"/>
-          <w:sz w:val="20"/>
-          <w:szCs w:val="20"/>
-        </w:rPr>
-        <w:t>……………………</w:t>
+        <w:t>P: 2 odd vertices</w:t>
       </w:r>
     </w:p>
     <w:p>
@@ -2786,7 +2917,47 @@
           <w:szCs w:val="20"/>
         </w:rPr>
         <w:tab/>
-        <w:t xml:space="preserve">Find an Eulerian path in graph (i), a Hamiltonian circuit in graph (ii), and a Hamiltonian path in graph (iii).  Give your answers by listing the vertices in order along the path or circuit, </w:t>
+        <w:t xml:space="preserve">Find an </w:t>
+      </w:r>
+      <w:proofErr w:type="spellStart"/>
+      <w:r>
+        <w:rPr>
+          <w:rFonts w:ascii="Arial" w:hAnsi="Arial" w:cs="Arial"/>
+          <w:color w:val="000000"/>
+          <w:sz w:val="20"/>
+          <w:szCs w:val="20"/>
+        </w:rPr>
+        <w:t>Eulerian</w:t>
+      </w:r>
+      <w:proofErr w:type="spellEnd"/>
+      <w:r>
+        <w:rPr>
+          <w:rFonts w:ascii="Arial" w:hAnsi="Arial" w:cs="Arial"/>
+          <w:color w:val="000000"/>
+          <w:sz w:val="20"/>
+          <w:szCs w:val="20"/>
+        </w:rPr>
+        <w:t xml:space="preserve"> path in graph (</w:t>
+      </w:r>
+      <w:proofErr w:type="spellStart"/>
+      <w:r>
+        <w:rPr>
+          <w:rFonts w:ascii="Arial" w:hAnsi="Arial" w:cs="Arial"/>
+          <w:color w:val="000000"/>
+          <w:sz w:val="20"/>
+          <w:szCs w:val="20"/>
+        </w:rPr>
+        <w:t>i</w:t>
+      </w:r>
+      <w:proofErr w:type="spellEnd"/>
+      <w:r>
+        <w:rPr>
+          <w:rFonts w:ascii="Arial" w:hAnsi="Arial" w:cs="Arial"/>
+          <w:color w:val="000000"/>
+          <w:sz w:val="20"/>
+          <w:szCs w:val="20"/>
+        </w:rPr>
+        <w:t xml:space="preserve">), a Hamiltonian circuit in graph (ii), and a Hamiltonian path in graph (iii).  Give your answers by listing the vertices in order along the path or circuit, </w:t>
       </w:r>
       <w:r>
         <w:rPr>
@@ -2850,7 +3021,27 @@
           <w:sz w:val="20"/>
           <w:szCs w:val="20"/>
         </w:rPr>
-        <w:t xml:space="preserve">        (i)</w:t>
+        <w:t xml:space="preserve">        (</w:t>
+      </w:r>
+      <w:proofErr w:type="spellStart"/>
+      <w:r>
+        <w:rPr>
+          <w:rFonts w:ascii="Arial" w:hAnsi="Arial" w:cs="Arial"/>
+          <w:color w:val="000000"/>
+          <w:sz w:val="20"/>
+          <w:szCs w:val="20"/>
+        </w:rPr>
+        <w:t>i</w:t>
+      </w:r>
+      <w:proofErr w:type="spellEnd"/>
+      <w:r>
+        <w:rPr>
+          <w:rFonts w:ascii="Arial" w:hAnsi="Arial" w:cs="Arial"/>
+          <w:color w:val="000000"/>
+          <w:sz w:val="20"/>
+          <w:szCs w:val="20"/>
+        </w:rPr>
+        <w:t>)</w:t>
       </w:r>
       <w:r>
         <w:rPr>
@@ -2887,7 +3078,27 @@
           <w:szCs w:val="20"/>
         </w:rPr>
         <w:tab/>
-        <w:t xml:space="preserve">         (ii)</w:t>
+        <w:t xml:space="preserve">         (</w:t>
+      </w:r>
+      <w:proofErr w:type="gramStart"/>
+      <w:r>
+        <w:rPr>
+          <w:rFonts w:ascii="Arial" w:hAnsi="Arial" w:cs="Arial"/>
+          <w:color w:val="000000"/>
+          <w:sz w:val="20"/>
+          <w:szCs w:val="20"/>
+        </w:rPr>
+        <w:t>ii</w:t>
+      </w:r>
+      <w:proofErr w:type="gramEnd"/>
+      <w:r>
+        <w:rPr>
+          <w:rFonts w:ascii="Arial" w:hAnsi="Arial" w:cs="Arial"/>
+          <w:color w:val="000000"/>
+          <w:sz w:val="20"/>
+          <w:szCs w:val="20"/>
+        </w:rPr>
+        <w:t>)</w:t>
       </w:r>
       <w:r>
         <w:rPr>
@@ -3598,6 +3809,98 @@
     </w:p>
     <w:p>
       <w:pPr>
+        <w:ind w:firstLine="720"/>
+        <w:rPr>
+          <w:rFonts w:ascii="Arial" w:hAnsi="Arial" w:cs="Arial"/>
+          <w:color w:val="00B0F0"/>
+          <w:sz w:val="20"/>
+          <w:szCs w:val="20"/>
+        </w:rPr>
+      </w:pPr>
+      <w:r>
+        <w:rPr>
+          <w:rFonts w:ascii="Arial" w:hAnsi="Arial" w:cs="Arial"/>
+          <w:color w:val="00B0F0"/>
+          <w:sz w:val="20"/>
+          <w:szCs w:val="20"/>
+        </w:rPr>
+        <w:t>DEFDACBA</w:t>
+      </w:r>
+      <w:r>
+        <w:rPr>
+          <w:rFonts w:ascii="Arial" w:hAnsi="Arial" w:cs="Arial"/>
+          <w:color w:val="00B0F0"/>
+          <w:sz w:val="20"/>
+          <w:szCs w:val="20"/>
+        </w:rPr>
+        <w:tab/>
+      </w:r>
+      <w:r>
+        <w:rPr>
+          <w:rFonts w:ascii="Arial" w:hAnsi="Arial" w:cs="Arial"/>
+          <w:color w:val="00B0F0"/>
+          <w:sz w:val="20"/>
+          <w:szCs w:val="20"/>
+        </w:rPr>
+        <w:tab/>
+      </w:r>
+      <w:r>
+        <w:rPr>
+          <w:rFonts w:ascii="Arial" w:hAnsi="Arial" w:cs="Arial"/>
+          <w:color w:val="00B0F0"/>
+          <w:sz w:val="20"/>
+          <w:szCs w:val="20"/>
+        </w:rPr>
+        <w:tab/>
+      </w:r>
+      <w:r>
+        <w:rPr>
+          <w:rFonts w:ascii="Arial" w:hAnsi="Arial" w:cs="Arial"/>
+          <w:color w:val="00B0F0"/>
+          <w:sz w:val="20"/>
+          <w:szCs w:val="20"/>
+        </w:rPr>
+        <w:t>ADFEBCA</w:t>
+      </w:r>
+      <w:r>
+        <w:rPr>
+          <w:rFonts w:ascii="Arial" w:hAnsi="Arial" w:cs="Arial"/>
+          <w:color w:val="00B0F0"/>
+          <w:sz w:val="20"/>
+          <w:szCs w:val="20"/>
+        </w:rPr>
+        <w:tab/>
+      </w:r>
+      <w:r>
+        <w:rPr>
+          <w:rFonts w:ascii="Arial" w:hAnsi="Arial" w:cs="Arial"/>
+          <w:color w:val="00B0F0"/>
+          <w:sz w:val="20"/>
+          <w:szCs w:val="20"/>
+        </w:rPr>
+        <w:tab/>
+      </w:r>
+      <w:r>
+        <w:rPr>
+          <w:rFonts w:ascii="Arial" w:hAnsi="Arial" w:cs="Arial"/>
+          <w:color w:val="00B0F0"/>
+          <w:sz w:val="20"/>
+          <w:szCs w:val="20"/>
+        </w:rPr>
+        <w:tab/>
+      </w:r>
+      <w:r>
+        <w:rPr>
+          <w:rFonts w:ascii="Arial" w:hAnsi="Arial" w:cs="Arial"/>
+          <w:color w:val="00B0F0"/>
+          <w:sz w:val="20"/>
+          <w:szCs w:val="20"/>
+        </w:rPr>
+        <w:t>DFEBCA</w:t>
+      </w:r>
+    </w:p>
+    <w:p>
+      <w:pPr>
         <w:tabs>
           <w:tab w:val="num" w:pos="1418"/>
         </w:tabs>
@@ -3611,64 +3914,6 @@
     </w:p>
     <w:p>
       <w:pPr>
-        <w:rPr>
-          <w:rFonts w:ascii="Arial" w:hAnsi="Arial" w:cs="Arial"/>
-          <w:color w:val="000000"/>
-          <w:sz w:val="20"/>
-          <w:szCs w:val="20"/>
-        </w:rPr>
-      </w:pPr>
-    </w:p>
-    <w:p>
-      <w:pPr>
-        <w:rPr>
-          <w:rFonts w:ascii="Arial" w:hAnsi="Arial" w:cs="Arial"/>
-          <w:color w:val="000000"/>
-          <w:sz w:val="20"/>
-          <w:szCs w:val="20"/>
-        </w:rPr>
-      </w:pPr>
-      <w:r>
-        <w:rPr>
-          <w:rFonts w:ascii="Arial" w:hAnsi="Arial" w:cs="Arial"/>
-          <w:color w:val="000000"/>
-          <w:sz w:val="20"/>
-          <w:szCs w:val="20"/>
-        </w:rPr>
-        <w:t>……….………………….</w:t>
-      </w:r>
-      <w:r>
-        <w:rPr>
-          <w:rFonts w:ascii="Arial" w:hAnsi="Arial" w:cs="Arial"/>
-          <w:color w:val="000000"/>
-          <w:sz w:val="20"/>
-          <w:szCs w:val="20"/>
-        </w:rPr>
-        <w:tab/>
-        <w:t xml:space="preserve">                      ……..……………………</w:t>
-      </w:r>
-      <w:r>
-        <w:rPr>
-          <w:rFonts w:ascii="Arial" w:hAnsi="Arial" w:cs="Arial"/>
-          <w:color w:val="000000"/>
-          <w:sz w:val="20"/>
-          <w:szCs w:val="20"/>
-        </w:rPr>
-        <w:tab/>
-        <w:t xml:space="preserve">         ……</w:t>
-      </w:r>
-      <w:r>
-        <w:rPr>
-          <w:rFonts w:ascii="Arial" w:hAnsi="Arial" w:cs="Arial"/>
-          <w:color w:val="000000"/>
-          <w:sz w:val="20"/>
-          <w:szCs w:val="20"/>
-        </w:rPr>
-        <w:t>……………………</w:t>
-      </w:r>
-    </w:p>
-    <w:p>
-      <w:pPr>
         <w:tabs>
           <w:tab w:val="num" w:pos="1418"/>
         </w:tabs>
@@ -3692,6 +3937,65 @@
           <w:szCs w:val="20"/>
         </w:rPr>
       </w:pPr>
+      <w:r>
+        <w:rPr>
+          <w:rFonts w:ascii="Arial" w:hAnsi="Arial" w:cs="Arial"/>
+          <w:noProof/>
+          <w:color w:val="000000"/>
+          <w:sz w:val="20"/>
+          <w:szCs w:val="20"/>
+          <w:lang w:val="en-AU" w:eastAsia="en-AU"/>
+        </w:rPr>
+        <w:lastRenderedPageBreak/>
+        <w:drawing>
+          <wp:inline distT="0" distB="0" distL="0" distR="0">
+            <wp:extent cx="5921798" cy="1924050"/>
+            <wp:effectExtent l="0" t="0" r="0" b="0"/>
+            <wp:docPr id="3" name="Picture 3" descr="C:\Users\marty\Dropbox\Documents\ecu\year_1\sem_1\ENS1161_computer_fundamentals\11_week_11\img\test10-qd.png"/>
+            <wp:cNvGraphicFramePr>
+              <a:graphicFrameLocks xmlns:a="http://schemas.openxmlformats.org/drawingml/2006/main" noChangeAspect="1"/>
+            </wp:cNvGraphicFramePr>
+            <a:graphic xmlns:a="http://schemas.openxmlformats.org/drawingml/2006/main">
+              <a:graphicData uri="http://schemas.openxmlformats.org/drawingml/2006/picture">
+                <pic:pic xmlns:pic="http://schemas.openxmlformats.org/drawingml/2006/picture">
+                  <pic:nvPicPr>
+                    <pic:cNvPr id="0" name="Picture 3" descr="C:\Users\marty\Dropbox\Documents\ecu\year_1\sem_1\ENS1161_computer_fundamentals\11_week_11\img\test10-qd.png"/>
+                    <pic:cNvPicPr>
+                      <a:picLocks noChangeAspect="1" noChangeArrowheads="1"/>
+                    </pic:cNvPicPr>
+                  </pic:nvPicPr>
+                  <pic:blipFill>
+                    <a:blip r:embed="rId8">
+                      <a:extLst>
+                        <a:ext uri="{28A0092B-C50C-407E-A947-70E740481C1C}">
+                          <a14:useLocalDpi xmlns:a14="http://schemas.microsoft.com/office/drawing/2010/main" val="0"/>
+                        </a:ext>
+                      </a:extLst>
+                    </a:blip>
+                    <a:srcRect/>
+                    <a:stretch>
+                      <a:fillRect/>
+                    </a:stretch>
+                  </pic:blipFill>
+                  <pic:spPr bwMode="auto">
+                    <a:xfrm>
+                      <a:off x="0" y="0"/>
+                      <a:ext cx="5927868" cy="1926022"/>
+                    </a:xfrm>
+                    <a:prstGeom prst="rect">
+                      <a:avLst/>
+                    </a:prstGeom>
+                    <a:noFill/>
+                    <a:ln>
+                      <a:noFill/>
+                    </a:ln>
+                  </pic:spPr>
+                </pic:pic>
+              </a:graphicData>
+            </a:graphic>
+          </wp:inline>
+        </w:drawing>
+      </w:r>
     </w:p>
     <w:p>
       <w:pPr>
@@ -3734,32 +4038,6 @@
     </w:p>
     <w:p>
       <w:pPr>
-        <w:tabs>
-          <w:tab w:val="num" w:pos="1418"/>
-        </w:tabs>
-        <w:rPr>
-          <w:rFonts w:ascii="Arial" w:hAnsi="Arial" w:cs="Arial"/>
-          <w:color w:val="000000"/>
-          <w:sz w:val="20"/>
-          <w:szCs w:val="20"/>
-        </w:rPr>
-      </w:pPr>
-    </w:p>
-    <w:p>
-      <w:pPr>
-        <w:tabs>
-          <w:tab w:val="num" w:pos="1418"/>
-        </w:tabs>
-        <w:rPr>
-          <w:rFonts w:ascii="Arial" w:hAnsi="Arial" w:cs="Arial"/>
-          <w:color w:val="000000"/>
-          <w:sz w:val="20"/>
-          <w:szCs w:val="20"/>
-        </w:rPr>
-      </w:pPr>
-    </w:p>
-    <w:p>
-      <w:pPr>
         <w:jc w:val="right"/>
         <w:rPr>
           <w:rFonts w:ascii="Arial" w:hAnsi="Arial" w:cs="Arial"/>
@@ -3805,10 +4083,12 @@
         </w:rPr>
         <w:t>]</w:t>
       </w:r>
+      <w:bookmarkStart w:id="0" w:name="_GoBack"/>
+      <w:bookmarkEnd w:id="0"/>
     </w:p>
     <w:sectPr>
-      <w:headerReference w:type="default" r:id="rId7"/>
-      <w:footerReference w:type="default" r:id="rId8"/>
+      <w:headerReference w:type="default" r:id="rId9"/>
+      <w:footerReference w:type="default" r:id="rId10"/>
       <w:pgSz w:w="11906" w:h="16838"/>
       <w:pgMar w:top="1440" w:right="1800" w:bottom="1440" w:left="1800" w:header="708" w:footer="708" w:gutter="0"/>
       <w:cols w:space="708"/>
@@ -3819,7 +4099,7 @@
 </file>
 
 <file path=word/endnotes.xml><?xml version="1.0" encoding="utf-8"?>
-<w:endnotes xmlns:ve="http://schemas.openxmlformats.org/markup-compatibility/2006" xmlns:o="urn:schemas-microsoft-com:office:office" xmlns:r="http://schemas.openxmlformats.org/officeDocument/2006/relationships" xmlns:m="http://schemas.openxmlformats.org/officeDocument/2006/math" xmlns:v="urn:schemas-microsoft-com:vml" xmlns:wp="http://schemas.openxmlformats.org/drawingml/2006/wordprocessingDrawing" xmlns:w10="urn:schemas-microsoft-com:office:word" xmlns:w="http://schemas.openxmlformats.org/wordprocessingml/2006/main" xmlns:wne="http://schemas.microsoft.com/office/word/2006/wordml">
+<w:endnotes xmlns:wpc="http://schemas.microsoft.com/office/word/2010/wordprocessingCanvas" xmlns:mc="http://schemas.openxmlformats.org/markup-compatibility/2006" xmlns:o="urn:schemas-microsoft-com:office:office" xmlns:r="http://schemas.openxmlformats.org/officeDocument/2006/relationships" xmlns:m="http://schemas.openxmlformats.org/officeDocument/2006/math" xmlns:v="urn:schemas-microsoft-com:vml" xmlns:wp14="http://schemas.microsoft.com/office/word/2010/wordprocessingDrawing" xmlns:wp="http://schemas.openxmlformats.org/drawingml/2006/wordprocessingDrawing" xmlns:w10="urn:schemas-microsoft-com:office:word" xmlns:w="http://schemas.openxmlformats.org/wordprocessingml/2006/main" xmlns:w14="http://schemas.microsoft.com/office/word/2010/wordml" xmlns:w15="http://schemas.microsoft.com/office/word/2012/wordml" xmlns:wpg="http://schemas.microsoft.com/office/word/2010/wordprocessingGroup" xmlns:wpi="http://schemas.microsoft.com/office/word/2010/wordprocessingInk" xmlns:wne="http://schemas.microsoft.com/office/word/2006/wordml" xmlns:wps="http://schemas.microsoft.com/office/word/2010/wordprocessingShape" mc:Ignorable="w14 w15 wp14">
   <w:endnote w:type="separator" w:id="-1">
     <w:p>
       <w:r>
@@ -3838,7 +4118,7 @@
 </file>
 
 <file path=word/footer1.xml><?xml version="1.0" encoding="utf-8"?>
-<w:ftr xmlns:ve="http://schemas.openxmlformats.org/markup-compatibility/2006" xmlns:o="urn:schemas-microsoft-com:office:office" xmlns:r="http://schemas.openxmlformats.org/officeDocument/2006/relationships" xmlns:m="http://schemas.openxmlformats.org/officeDocument/2006/math" xmlns:v="urn:schemas-microsoft-com:vml" xmlns:wp="http://schemas.openxmlformats.org/drawingml/2006/wordprocessingDrawing" xmlns:w10="urn:schemas-microsoft-com:office:word" xmlns:w="http://schemas.openxmlformats.org/wordprocessingml/2006/main" xmlns:wne="http://schemas.microsoft.com/office/word/2006/wordml">
+<w:ftr xmlns:wpc="http://schemas.microsoft.com/office/word/2010/wordprocessingCanvas" xmlns:mc="http://schemas.openxmlformats.org/markup-compatibility/2006" xmlns:o="urn:schemas-microsoft-com:office:office" xmlns:r="http://schemas.openxmlformats.org/officeDocument/2006/relationships" xmlns:m="http://schemas.openxmlformats.org/officeDocument/2006/math" xmlns:v="urn:schemas-microsoft-com:vml" xmlns:wp14="http://schemas.microsoft.com/office/word/2010/wordprocessingDrawing" xmlns:wp="http://schemas.openxmlformats.org/drawingml/2006/wordprocessingDrawing" xmlns:w10="urn:schemas-microsoft-com:office:word" xmlns:w="http://schemas.openxmlformats.org/wordprocessingml/2006/main" xmlns:w14="http://schemas.microsoft.com/office/word/2010/wordml" xmlns:w15="http://schemas.microsoft.com/office/word/2012/wordml" xmlns:wpg="http://schemas.microsoft.com/office/word/2010/wordprocessingGroup" xmlns:wpi="http://schemas.microsoft.com/office/word/2010/wordprocessingInk" xmlns:wne="http://schemas.microsoft.com/office/word/2006/wordml" xmlns:wps="http://schemas.microsoft.com/office/word/2010/wordprocessingShape" mc:Ignorable="w14 w15 wp14">
   <w:p>
     <w:pPr>
       <w:pStyle w:val="Footer"/>
@@ -3849,20 +4129,33 @@
     <w:r>
       <w:tab/>
     </w:r>
-    <w:fldSimple w:instr=" PAGE ">
-      <w:r>
-        <w:rPr>
-          <w:noProof/>
-        </w:rPr>
-        <w:t>1</w:t>
-      </w:r>
-    </w:fldSimple>
+    <w:r>
+      <w:fldChar w:fldCharType="begin"/>
+    </w:r>
+    <w:r>
+      <w:instrText xml:space="preserve"> PAGE </w:instrText>
+    </w:r>
+    <w:r>
+      <w:fldChar w:fldCharType="separate"/>
+    </w:r>
+    <w:r>
+      <w:rPr>
+        <w:noProof/>
+      </w:rPr>
+      <w:t>3</w:t>
+    </w:r>
+    <w:r>
+      <w:rPr>
+        <w:noProof/>
+      </w:rPr>
+      <w:fldChar w:fldCharType="end"/>
+    </w:r>
   </w:p>
 </w:ftr>
 </file>
 
 <file path=word/footnotes.xml><?xml version="1.0" encoding="utf-8"?>
-<w:footnotes xmlns:ve="http://schemas.openxmlformats.org/markup-compatibility/2006" xmlns:o="urn:schemas-microsoft-com:office:office" xmlns:r="http://schemas.openxmlformats.org/officeDocument/2006/relationships" xmlns:m="http://schemas.openxmlformats.org/officeDocument/2006/math" xmlns:v="urn:schemas-microsoft-com:vml" xmlns:wp="http://schemas.openxmlformats.org/drawingml/2006/wordprocessingDrawing" xmlns:w10="urn:schemas-microsoft-com:office:word" xmlns:w="http://schemas.openxmlformats.org/wordprocessingml/2006/main" xmlns:wne="http://schemas.microsoft.com/office/word/2006/wordml">
+<w:footnotes xmlns:wpc="http://schemas.microsoft.com/office/word/2010/wordprocessingCanvas" xmlns:mc="http://schemas.openxmlformats.org/markup-compatibility/2006" xmlns:o="urn:schemas-microsoft-com:office:office" xmlns:r="http://schemas.openxmlformats.org/officeDocument/2006/relationships" xmlns:m="http://schemas.openxmlformats.org/officeDocument/2006/math" xmlns:v="urn:schemas-microsoft-com:vml" xmlns:wp14="http://schemas.microsoft.com/office/word/2010/wordprocessingDrawing" xmlns:wp="http://schemas.openxmlformats.org/drawingml/2006/wordprocessingDrawing" xmlns:w10="urn:schemas-microsoft-com:office:word" xmlns:w="http://schemas.openxmlformats.org/wordprocessingml/2006/main" xmlns:w14="http://schemas.microsoft.com/office/word/2010/wordml" xmlns:w15="http://schemas.microsoft.com/office/word/2012/wordml" xmlns:wpg="http://schemas.microsoft.com/office/word/2010/wordprocessingGroup" xmlns:wpi="http://schemas.microsoft.com/office/word/2010/wordprocessingInk" xmlns:wne="http://schemas.microsoft.com/office/word/2006/wordml" xmlns:wps="http://schemas.microsoft.com/office/word/2010/wordprocessingShape" mc:Ignorable="w14 w15 wp14">
   <w:footnote w:type="separator" w:id="-1">
     <w:p>
       <w:r>
@@ -3881,7 +4174,7 @@
 </file>
 
 <file path=word/header1.xml><?xml version="1.0" encoding="utf-8"?>
-<w:hdr xmlns:ve="http://schemas.openxmlformats.org/markup-compatibility/2006" xmlns:o="urn:schemas-microsoft-com:office:office" xmlns:r="http://schemas.openxmlformats.org/officeDocument/2006/relationships" xmlns:m="http://schemas.openxmlformats.org/officeDocument/2006/math" xmlns:v="urn:schemas-microsoft-com:vml" xmlns:wp="http://schemas.openxmlformats.org/drawingml/2006/wordprocessingDrawing" xmlns:w10="urn:schemas-microsoft-com:office:word" xmlns:w="http://schemas.openxmlformats.org/wordprocessingml/2006/main" xmlns:wne="http://schemas.microsoft.com/office/word/2006/wordml">
+<w:hdr xmlns:wpc="http://schemas.microsoft.com/office/word/2010/wordprocessingCanvas" xmlns:mc="http://schemas.openxmlformats.org/markup-compatibility/2006" xmlns:o="urn:schemas-microsoft-com:office:office" xmlns:r="http://schemas.openxmlformats.org/officeDocument/2006/relationships" xmlns:m="http://schemas.openxmlformats.org/officeDocument/2006/math" xmlns:v="urn:schemas-microsoft-com:vml" xmlns:wp14="http://schemas.microsoft.com/office/word/2010/wordprocessingDrawing" xmlns:wp="http://schemas.openxmlformats.org/drawingml/2006/wordprocessingDrawing" xmlns:w10="urn:schemas-microsoft-com:office:word" xmlns:w="http://schemas.openxmlformats.org/wordprocessingml/2006/main" xmlns:w14="http://schemas.microsoft.com/office/word/2010/wordml" xmlns:w15="http://schemas.microsoft.com/office/word/2012/wordml" xmlns:wpg="http://schemas.microsoft.com/office/word/2010/wordprocessingGroup" xmlns:wpi="http://schemas.microsoft.com/office/word/2010/wordprocessingInk" xmlns:wne="http://schemas.microsoft.com/office/word/2006/wordml" xmlns:wps="http://schemas.microsoft.com/office/word/2010/wordprocessingShape" mc:Ignorable="w14 w15 wp14">
   <w:p>
     <w:pPr>
       <w:pStyle w:val="Header"/>
@@ -3920,7 +4213,7 @@
 </file>
 
 <file path=word/numbering.xml><?xml version="1.0" encoding="utf-8"?>
-<w:numbering xmlns:ve="http://schemas.openxmlformats.org/markup-compatibility/2006" xmlns:o="urn:schemas-microsoft-com:office:office" xmlns:r="http://schemas.openxmlformats.org/officeDocument/2006/relationships" xmlns:m="http://schemas.openxmlformats.org/officeDocument/2006/math" xmlns:v="urn:schemas-microsoft-com:vml" xmlns:wp="http://schemas.openxmlformats.org/drawingml/2006/wordprocessingDrawing" xmlns:w10="urn:schemas-microsoft-com:office:word" xmlns:w="http://schemas.openxmlformats.org/wordprocessingml/2006/main" xmlns:wne="http://schemas.microsoft.com/office/word/2006/wordml">
+<w:numbering xmlns:wpc="http://schemas.microsoft.com/office/word/2010/wordprocessingCanvas" xmlns:mc="http://schemas.openxmlformats.org/markup-compatibility/2006" xmlns:o="urn:schemas-microsoft-com:office:office" xmlns:r="http://schemas.openxmlformats.org/officeDocument/2006/relationships" xmlns:m="http://schemas.openxmlformats.org/officeDocument/2006/math" xmlns:v="urn:schemas-microsoft-com:vml" xmlns:wp14="http://schemas.microsoft.com/office/word/2010/wordprocessingDrawing" xmlns:wp="http://schemas.openxmlformats.org/drawingml/2006/wordprocessingDrawing" xmlns:w10="urn:schemas-microsoft-com:office:word" xmlns:w="http://schemas.openxmlformats.org/wordprocessingml/2006/main" xmlns:w14="http://schemas.microsoft.com/office/word/2010/wordml" xmlns:w15="http://schemas.microsoft.com/office/word/2012/wordml" xmlns:wpg="http://schemas.microsoft.com/office/word/2010/wordprocessingGroup" xmlns:wpi="http://schemas.microsoft.com/office/word/2010/wordprocessingInk" xmlns:wne="http://schemas.microsoft.com/office/word/2006/wordml" xmlns:wps="http://schemas.microsoft.com/office/word/2010/wordprocessingShape" mc:Ignorable="w14 w15 wp14">
   <w:abstractNum w:abstractNumId="0">
     <w:nsid w:val="35FD5746"/>
     <w:multiLevelType w:val="hybridMultilevel"/>
@@ -4067,7 +4360,7 @@
 </file>
 
 <file path=word/styles.xml><?xml version="1.0" encoding="utf-8"?>
-<w:styles xmlns:r="http://schemas.openxmlformats.org/officeDocument/2006/relationships" xmlns:w="http://schemas.openxmlformats.org/wordprocessingml/2006/main">
+<w:styles xmlns:mc="http://schemas.openxmlformats.org/markup-compatibility/2006" xmlns:r="http://schemas.openxmlformats.org/officeDocument/2006/relationships" xmlns:w="http://schemas.openxmlformats.org/wordprocessingml/2006/main" xmlns:w14="http://schemas.microsoft.com/office/word/2010/wordml" xmlns:w15="http://schemas.microsoft.com/office/word/2012/wordml" mc:Ignorable="w14 w15">
   <w:docDefaults>
     <w:rPrDefault>
       <w:rPr>
@@ -4077,7 +4370,7 @@
     </w:rPrDefault>
     <w:pPrDefault/>
   </w:docDefaults>
-  <w:latentStyles w:defLockedState="0" w:defUIPriority="0" w:defSemiHidden="0" w:defUnhideWhenUsed="0" w:defQFormat="0" w:count="267">
+  <w:latentStyles w:defLockedState="0" w:defUIPriority="0" w:defSemiHidden="0" w:defUnhideWhenUsed="0" w:defQFormat="0" w:count="371">
     <w:lsdException w:name="Normal" w:qFormat="1"/>
     <w:lsdException w:name="heading 1" w:qFormat="1"/>
     <w:lsdException w:name="heading 2" w:semiHidden="1" w:unhideWhenUsed="1" w:qFormat="1"/>
@@ -4088,11 +4381,145 @@
     <w:lsdException w:name="heading 7" w:semiHidden="1" w:unhideWhenUsed="1" w:qFormat="1"/>
     <w:lsdException w:name="heading 8" w:semiHidden="1" w:unhideWhenUsed="1" w:qFormat="1"/>
     <w:lsdException w:name="heading 9" w:semiHidden="1" w:unhideWhenUsed="1" w:qFormat="1"/>
+    <w:lsdException w:name="index 1" w:semiHidden="1" w:unhideWhenUsed="1"/>
+    <w:lsdException w:name="index 2" w:semiHidden="1" w:unhideWhenUsed="1"/>
+    <w:lsdException w:name="index 3" w:semiHidden="1" w:unhideWhenUsed="1"/>
+    <w:lsdException w:name="index 4" w:semiHidden="1" w:unhideWhenUsed="1"/>
+    <w:lsdException w:name="index 5" w:semiHidden="1" w:unhideWhenUsed="1"/>
+    <w:lsdException w:name="index 6" w:semiHidden="1" w:unhideWhenUsed="1"/>
+    <w:lsdException w:name="index 7" w:semiHidden="1" w:unhideWhenUsed="1"/>
+    <w:lsdException w:name="index 8" w:semiHidden="1" w:unhideWhenUsed="1"/>
+    <w:lsdException w:name="index 9" w:semiHidden="1" w:unhideWhenUsed="1"/>
+    <w:lsdException w:name="toc 1" w:semiHidden="1" w:unhideWhenUsed="1"/>
+    <w:lsdException w:name="toc 2" w:semiHidden="1" w:unhideWhenUsed="1"/>
+    <w:lsdException w:name="toc 3" w:semiHidden="1" w:unhideWhenUsed="1"/>
+    <w:lsdException w:name="toc 4" w:semiHidden="1" w:unhideWhenUsed="1"/>
+    <w:lsdException w:name="toc 5" w:semiHidden="1" w:unhideWhenUsed="1"/>
+    <w:lsdException w:name="toc 6" w:semiHidden="1" w:unhideWhenUsed="1"/>
+    <w:lsdException w:name="toc 7" w:semiHidden="1" w:unhideWhenUsed="1"/>
+    <w:lsdException w:name="toc 8" w:semiHidden="1" w:unhideWhenUsed="1"/>
+    <w:lsdException w:name="toc 9" w:semiHidden="1" w:unhideWhenUsed="1"/>
+    <w:lsdException w:name="Normal Indent" w:semiHidden="1" w:unhideWhenUsed="1"/>
+    <w:lsdException w:name="footnote text" w:semiHidden="1" w:unhideWhenUsed="1"/>
+    <w:lsdException w:name="annotation text" w:semiHidden="1" w:unhideWhenUsed="1"/>
+    <w:lsdException w:name="header" w:semiHidden="1" w:unhideWhenUsed="1"/>
+    <w:lsdException w:name="footer" w:semiHidden="1" w:unhideWhenUsed="1"/>
+    <w:lsdException w:name="index heading" w:semiHidden="1" w:unhideWhenUsed="1"/>
     <w:lsdException w:name="caption" w:semiHidden="1" w:unhideWhenUsed="1" w:qFormat="1"/>
+    <w:lsdException w:name="table of figures" w:semiHidden="1" w:unhideWhenUsed="1"/>
+    <w:lsdException w:name="envelope address" w:semiHidden="1" w:unhideWhenUsed="1"/>
+    <w:lsdException w:name="envelope return" w:semiHidden="1" w:unhideWhenUsed="1"/>
+    <w:lsdException w:name="footnote reference" w:semiHidden="1" w:unhideWhenUsed="1"/>
+    <w:lsdException w:name="annotation reference" w:semiHidden="1" w:unhideWhenUsed="1"/>
+    <w:lsdException w:name="line number" w:semiHidden="1" w:unhideWhenUsed="1"/>
+    <w:lsdException w:name="page number" w:semiHidden="1" w:unhideWhenUsed="1"/>
+    <w:lsdException w:name="endnote reference" w:semiHidden="1" w:unhideWhenUsed="1"/>
+    <w:lsdException w:name="endnote text" w:semiHidden="1" w:unhideWhenUsed="1"/>
+    <w:lsdException w:name="table of authorities" w:semiHidden="1" w:unhideWhenUsed="1"/>
+    <w:lsdException w:name="macro" w:semiHidden="1" w:unhideWhenUsed="1"/>
+    <w:lsdException w:name="toa heading" w:semiHidden="1" w:unhideWhenUsed="1"/>
+    <w:lsdException w:name="List" w:semiHidden="1" w:unhideWhenUsed="1"/>
+    <w:lsdException w:name="List Bullet" w:semiHidden="1" w:unhideWhenUsed="1"/>
+    <w:lsdException w:name="List 2" w:semiHidden="1" w:unhideWhenUsed="1"/>
+    <w:lsdException w:name="List 3" w:semiHidden="1" w:unhideWhenUsed="1"/>
+    <w:lsdException w:name="List Bullet 2" w:semiHidden="1" w:unhideWhenUsed="1"/>
+    <w:lsdException w:name="List Bullet 3" w:semiHidden="1" w:unhideWhenUsed="1"/>
+    <w:lsdException w:name="List Bullet 4" w:semiHidden="1" w:unhideWhenUsed="1"/>
+    <w:lsdException w:name="List Bullet 5" w:semiHidden="1" w:unhideWhenUsed="1"/>
+    <w:lsdException w:name="List Number 2" w:semiHidden="1" w:unhideWhenUsed="1"/>
+    <w:lsdException w:name="List Number 3" w:semiHidden="1" w:unhideWhenUsed="1"/>
+    <w:lsdException w:name="List Number 4" w:semiHidden="1" w:unhideWhenUsed="1"/>
+    <w:lsdException w:name="List Number 5" w:semiHidden="1" w:unhideWhenUsed="1"/>
     <w:lsdException w:name="Title" w:qFormat="1"/>
+    <w:lsdException w:name="Closing" w:semiHidden="1" w:unhideWhenUsed="1"/>
+    <w:lsdException w:name="Signature" w:semiHidden="1" w:unhideWhenUsed="1"/>
+    <w:lsdException w:name="Default Paragraph Font" w:semiHidden="1" w:unhideWhenUsed="1"/>
+    <w:lsdException w:name="Body Text" w:semiHidden="1" w:unhideWhenUsed="1"/>
+    <w:lsdException w:name="Body Text Indent" w:semiHidden="1" w:unhideWhenUsed="1"/>
+    <w:lsdException w:name="List Continue" w:semiHidden="1" w:unhideWhenUsed="1"/>
+    <w:lsdException w:name="List Continue 2" w:semiHidden="1" w:unhideWhenUsed="1"/>
+    <w:lsdException w:name="List Continue 3" w:semiHidden="1" w:unhideWhenUsed="1"/>
+    <w:lsdException w:name="List Continue 4" w:semiHidden="1" w:unhideWhenUsed="1"/>
+    <w:lsdException w:name="List Continue 5" w:semiHidden="1" w:unhideWhenUsed="1"/>
+    <w:lsdException w:name="Message Header" w:semiHidden="1" w:unhideWhenUsed="1"/>
     <w:lsdException w:name="Subtitle" w:qFormat="1"/>
+    <w:lsdException w:name="Body Text First Indent 2" w:semiHidden="1" w:unhideWhenUsed="1"/>
+    <w:lsdException w:name="Note Heading" w:semiHidden="1" w:unhideWhenUsed="1"/>
+    <w:lsdException w:name="Body Text 2" w:semiHidden="1" w:unhideWhenUsed="1"/>
+    <w:lsdException w:name="Body Text 3" w:semiHidden="1" w:unhideWhenUsed="1"/>
+    <w:lsdException w:name="Body Text Indent 2" w:semiHidden="1" w:unhideWhenUsed="1"/>
+    <w:lsdException w:name="Body Text Indent 3" w:semiHidden="1" w:unhideWhenUsed="1"/>
+    <w:lsdException w:name="Block Text" w:semiHidden="1" w:unhideWhenUsed="1"/>
+    <w:lsdException w:name="Hyperlink" w:semiHidden="1" w:unhideWhenUsed="1"/>
+    <w:lsdException w:name="FollowedHyperlink" w:semiHidden="1" w:unhideWhenUsed="1"/>
     <w:lsdException w:name="Strong" w:qFormat="1"/>
     <w:lsdException w:name="Emphasis" w:qFormat="1"/>
+    <w:lsdException w:name="Document Map" w:semiHidden="1" w:unhideWhenUsed="1"/>
+    <w:lsdException w:name="Plain Text" w:semiHidden="1" w:unhideWhenUsed="1"/>
+    <w:lsdException w:name="E-mail Signature" w:semiHidden="1" w:unhideWhenUsed="1"/>
+    <w:lsdException w:name="HTML Top of Form" w:semiHidden="1" w:unhideWhenUsed="1"/>
+    <w:lsdException w:name="HTML Bottom of Form" w:semiHidden="1" w:unhideWhenUsed="1"/>
+    <w:lsdException w:name="Normal (Web)" w:semiHidden="1" w:unhideWhenUsed="1"/>
+    <w:lsdException w:name="HTML Acronym" w:semiHidden="1" w:unhideWhenUsed="1"/>
+    <w:lsdException w:name="HTML Address" w:semiHidden="1" w:unhideWhenUsed="1"/>
+    <w:lsdException w:name="HTML Cite" w:semiHidden="1" w:unhideWhenUsed="1"/>
+    <w:lsdException w:name="HTML Code" w:semiHidden="1" w:unhideWhenUsed="1"/>
+    <w:lsdException w:name="HTML Definition" w:semiHidden="1" w:unhideWhenUsed="1"/>
+    <w:lsdException w:name="HTML Keyboard" w:semiHidden="1" w:unhideWhenUsed="1"/>
+    <w:lsdException w:name="HTML Preformatted" w:semiHidden="1" w:unhideWhenUsed="1"/>
+    <w:lsdException w:name="HTML Sample" w:semiHidden="1" w:unhideWhenUsed="1"/>
+    <w:lsdException w:name="HTML Typewriter" w:semiHidden="1" w:unhideWhenUsed="1"/>
+    <w:lsdException w:name="HTML Variable" w:semiHidden="1" w:unhideWhenUsed="1"/>
+    <w:lsdException w:name="Normal Table" w:semiHidden="1" w:unhideWhenUsed="1"/>
+    <w:lsdException w:name="annotation subject" w:semiHidden="1" w:unhideWhenUsed="1"/>
+    <w:lsdException w:name="No List" w:semiHidden="1" w:unhideWhenUsed="1"/>
+    <w:lsdException w:name="Outline List 1" w:semiHidden="1" w:unhideWhenUsed="1"/>
+    <w:lsdException w:name="Outline List 2" w:semiHidden="1" w:unhideWhenUsed="1"/>
+    <w:lsdException w:name="Outline List 3" w:semiHidden="1" w:unhideWhenUsed="1"/>
+    <w:lsdException w:name="Table Simple 1" w:semiHidden="1" w:unhideWhenUsed="1"/>
+    <w:lsdException w:name="Table Simple 2" w:semiHidden="1" w:unhideWhenUsed="1"/>
+    <w:lsdException w:name="Table Simple 3" w:semiHidden="1" w:unhideWhenUsed="1"/>
+    <w:lsdException w:name="Table Classic 1" w:semiHidden="1" w:unhideWhenUsed="1"/>
+    <w:lsdException w:name="Table Classic 2" w:semiHidden="1" w:unhideWhenUsed="1"/>
+    <w:lsdException w:name="Table Classic 3" w:semiHidden="1" w:unhideWhenUsed="1"/>
+    <w:lsdException w:name="Table Classic 4" w:semiHidden="1" w:unhideWhenUsed="1"/>
+    <w:lsdException w:name="Table Colorful 1" w:semiHidden="1" w:unhideWhenUsed="1"/>
+    <w:lsdException w:name="Table Colorful 2" w:semiHidden="1" w:unhideWhenUsed="1"/>
+    <w:lsdException w:name="Table Colorful 3" w:semiHidden="1" w:unhideWhenUsed="1"/>
+    <w:lsdException w:name="Table Columns 1" w:semiHidden="1" w:unhideWhenUsed="1"/>
+    <w:lsdException w:name="Table Columns 2" w:semiHidden="1" w:unhideWhenUsed="1"/>
+    <w:lsdException w:name="Table Columns 3" w:semiHidden="1" w:unhideWhenUsed="1"/>
+    <w:lsdException w:name="Table Columns 4" w:semiHidden="1" w:unhideWhenUsed="1"/>
+    <w:lsdException w:name="Table Columns 5" w:semiHidden="1" w:unhideWhenUsed="1"/>
+    <w:lsdException w:name="Table Grid 1" w:semiHidden="1" w:unhideWhenUsed="1"/>
+    <w:lsdException w:name="Table Grid 2" w:semiHidden="1" w:unhideWhenUsed="1"/>
+    <w:lsdException w:name="Table Grid 3" w:semiHidden="1" w:unhideWhenUsed="1"/>
+    <w:lsdException w:name="Table Grid 4" w:semiHidden="1" w:unhideWhenUsed="1"/>
+    <w:lsdException w:name="Table Grid 5" w:semiHidden="1" w:unhideWhenUsed="1"/>
+    <w:lsdException w:name="Table Grid 6" w:semiHidden="1" w:unhideWhenUsed="1"/>
+    <w:lsdException w:name="Table Grid 7" w:semiHidden="1" w:unhideWhenUsed="1"/>
+    <w:lsdException w:name="Table Grid 8" w:semiHidden="1" w:unhideWhenUsed="1"/>
+    <w:lsdException w:name="Table List 1" w:semiHidden="1" w:unhideWhenUsed="1"/>
+    <w:lsdException w:name="Table List 2" w:semiHidden="1" w:unhideWhenUsed="1"/>
+    <w:lsdException w:name="Table List 3" w:semiHidden="1" w:unhideWhenUsed="1"/>
+    <w:lsdException w:name="Table List 4" w:semiHidden="1" w:unhideWhenUsed="1"/>
+    <w:lsdException w:name="Table List 5" w:semiHidden="1" w:unhideWhenUsed="1"/>
+    <w:lsdException w:name="Table List 6" w:semiHidden="1" w:unhideWhenUsed="1"/>
+    <w:lsdException w:name="Table List 7" w:semiHidden="1" w:unhideWhenUsed="1"/>
+    <w:lsdException w:name="Table List 8" w:semiHidden="1" w:unhideWhenUsed="1"/>
+    <w:lsdException w:name="Table 3D effects 1" w:semiHidden="1" w:unhideWhenUsed="1"/>
+    <w:lsdException w:name="Table 3D effects 2" w:semiHidden="1" w:unhideWhenUsed="1"/>
+    <w:lsdException w:name="Table 3D effects 3" w:semiHidden="1" w:unhideWhenUsed="1"/>
+    <w:lsdException w:name="Table Contemporary" w:semiHidden="1" w:unhideWhenUsed="1"/>
+    <w:lsdException w:name="Table Elegant" w:semiHidden="1" w:unhideWhenUsed="1"/>
+    <w:lsdException w:name="Table Professional" w:semiHidden="1" w:unhideWhenUsed="1"/>
+    <w:lsdException w:name="Table Subtle 1" w:semiHidden="1" w:unhideWhenUsed="1"/>
+    <w:lsdException w:name="Table Subtle 2" w:semiHidden="1" w:unhideWhenUsed="1"/>
+    <w:lsdException w:name="Table Web 1" w:semiHidden="1" w:unhideWhenUsed="1"/>
+    <w:lsdException w:name="Table Web 2" w:semiHidden="1" w:unhideWhenUsed="1"/>
+    <w:lsdException w:name="Table Web 3" w:semiHidden="1" w:unhideWhenUsed="1"/>
+    <w:lsdException w:name="Balloon Text" w:semiHidden="1" w:unhideWhenUsed="1"/>
+    <w:lsdException w:name="Table Theme" w:semiHidden="1" w:unhideWhenUsed="1"/>
     <w:lsdException w:name="Placeholder Text" w:semiHidden="1" w:uiPriority="99"/>
     <w:lsdException w:name="No Spacing" w:uiPriority="1" w:qFormat="1"/>
     <w:lsdException w:name="Light Shading" w:uiPriority="60"/>
@@ -4204,6 +4631,110 @@
     <w:lsdException w:name="Book Title" w:uiPriority="33" w:qFormat="1"/>
     <w:lsdException w:name="Bibliography" w:semiHidden="1" w:uiPriority="37" w:unhideWhenUsed="1"/>
     <w:lsdException w:name="TOC Heading" w:semiHidden="1" w:uiPriority="39" w:unhideWhenUsed="1" w:qFormat="1"/>
+    <w:lsdException w:name="Plain Table 1" w:uiPriority="41"/>
+    <w:lsdException w:name="Plain Table 2" w:uiPriority="42"/>
+    <w:lsdException w:name="Plain Table 3" w:uiPriority="43"/>
+    <w:lsdException w:name="Plain Table 4" w:uiPriority="44"/>
+    <w:lsdException w:name="Plain Table 5" w:uiPriority="45"/>
+    <w:lsdException w:name="Grid Table Light" w:uiPriority="40"/>
+    <w:lsdException w:name="Grid Table 1 Light" w:uiPriority="46"/>
+    <w:lsdException w:name="Grid Table 2" w:uiPriority="47"/>
+    <w:lsdException w:name="Grid Table 3" w:uiPriority="48"/>
+    <w:lsdException w:name="Grid Table 4" w:uiPriority="49"/>
+    <w:lsdException w:name="Grid Table 5 Dark" w:uiPriority="50"/>
+    <w:lsdException w:name="Grid Table 6 Colorful" w:uiPriority="51"/>
+    <w:lsdException w:name="Grid Table 7 Colorful" w:uiPriority="52"/>
+    <w:lsdException w:name="Grid Table 1 Light Accent 1" w:uiPriority="46"/>
+    <w:lsdException w:name="Grid Table 2 Accent 1" w:uiPriority="47"/>
+    <w:lsdException w:name="Grid Table 3 Accent 1" w:uiPriority="48"/>
+    <w:lsdException w:name="Grid Table 4 Accent 1" w:uiPriority="49"/>
+    <w:lsdException w:name="Grid Table 5 Dark Accent 1" w:uiPriority="50"/>
+    <w:lsdException w:name="Grid Table 6 Colorful Accent 1" w:uiPriority="51"/>
+    <w:lsdException w:name="Grid Table 7 Colorful Accent 1" w:uiPriority="52"/>
+    <w:lsdException w:name="Grid Table 1 Light Accent 2" w:uiPriority="46"/>
+    <w:lsdException w:name="Grid Table 2 Accent 2" w:uiPriority="47"/>
+    <w:lsdException w:name="Grid Table 3 Accent 2" w:uiPriority="48"/>
+    <w:lsdException w:name="Grid Table 4 Accent 2" w:uiPriority="49"/>
+    <w:lsdException w:name="Grid Table 5 Dark Accent 2" w:uiPriority="50"/>
+    <w:lsdException w:name="Grid Table 6 Colorful Accent 2" w:uiPriority="51"/>
+    <w:lsdException w:name="Grid Table 7 Colorful Accent 2" w:uiPriority="52"/>
+    <w:lsdException w:name="Grid Table 1 Light Accent 3" w:uiPriority="46"/>
+    <w:lsdException w:name="Grid Table 2 Accent 3" w:uiPriority="47"/>
+    <w:lsdException w:name="Grid Table 3 Accent 3" w:uiPriority="48"/>
+    <w:lsdException w:name="Grid Table 4 Accent 3" w:uiPriority="49"/>
+    <w:lsdException w:name="Grid Table 5 Dark Accent 3" w:uiPriority="50"/>
+    <w:lsdException w:name="Grid Table 6 Colorful Accent 3" w:uiPriority="51"/>
+    <w:lsdException w:name="Grid Table 7 Colorful Accent 3" w:uiPriority="52"/>
+    <w:lsdException w:name="Grid Table 1 Light Accent 4" w:uiPriority="46"/>
+    <w:lsdException w:name="Grid Table 2 Accent 4" w:uiPriority="47"/>
+    <w:lsdException w:name="Grid Table 3 Accent 4" w:uiPriority="48"/>
+    <w:lsdException w:name="Grid Table 4 Accent 4" w:uiPriority="49"/>
+    <w:lsdException w:name="Grid Table 5 Dark Accent 4" w:uiPriority="50"/>
+    <w:lsdException w:name="Grid Table 6 Colorful Accent 4" w:uiPriority="51"/>
+    <w:lsdException w:name="Grid Table 7 Colorful Accent 4" w:uiPriority="52"/>
+    <w:lsdException w:name="Grid Table 1 Light Accent 5" w:uiPriority="46"/>
+    <w:lsdException w:name="Grid Table 2 Accent 5" w:uiPriority="47"/>
+    <w:lsdException w:name="Grid Table 3 Accent 5" w:uiPriority="48"/>
+    <w:lsdException w:name="Grid Table 4 Accent 5" w:uiPriority="49"/>
+    <w:lsdException w:name="Grid Table 5 Dark Accent 5" w:uiPriority="50"/>
+    <w:lsdException w:name="Grid Table 6 Colorful Accent 5" w:uiPriority="51"/>
+    <w:lsdException w:name="Grid Table 7 Colorful Accent 5" w:uiPriority="52"/>
+    <w:lsdException w:name="Grid Table 1 Light Accent 6" w:uiPriority="46"/>
+    <w:lsdException w:name="Grid Table 2 Accent 6" w:uiPriority="47"/>
+    <w:lsdException w:name="Grid Table 3 Accent 6" w:uiPriority="48"/>
+    <w:lsdException w:name="Grid Table 4 Accent 6" w:uiPriority="49"/>
+    <w:lsdException w:name="Grid Table 5 Dark Accent 6" w:uiPriority="50"/>
+    <w:lsdException w:name="Grid Table 6 Colorful Accent 6" w:uiPriority="51"/>
+    <w:lsdException w:name="Grid Table 7 Colorful Accent 6" w:uiPriority="52"/>
+    <w:lsdException w:name="List Table 1 Light" w:uiPriority="46"/>
+    <w:lsdException w:name="List Table 2" w:uiPriority="47"/>
+    <w:lsdException w:name="List Table 3" w:uiPriority="48"/>
+    <w:lsdException w:name="List Table 4" w:uiPriority="49"/>
+    <w:lsdException w:name="List Table 5 Dark" w:uiPriority="50"/>
+    <w:lsdException w:name="List Table 6 Colorful" w:uiPriority="51"/>
+    <w:lsdException w:name="List Table 7 Colorful" w:uiPriority="52"/>
+    <w:lsdException w:name="List Table 1 Light Accent 1" w:uiPriority="46"/>
+    <w:lsdException w:name="List Table 2 Accent 1" w:uiPriority="47"/>
+    <w:lsdException w:name="List Table 3 Accent 1" w:uiPriority="48"/>
+    <w:lsdException w:name="List Table 4 Accent 1" w:uiPriority="49"/>
+    <w:lsdException w:name="List Table 5 Dark Accent 1" w:uiPriority="50"/>
+    <w:lsdException w:name="List Table 6 Colorful Accent 1" w:uiPriority="51"/>
+    <w:lsdException w:name="List Table 7 Colorful Accent 1" w:uiPriority="52"/>
+    <w:lsdException w:name="List Table 1 Light Accent 2" w:uiPriority="46"/>
+    <w:lsdException w:name="List Table 2 Accent 2" w:uiPriority="47"/>
+    <w:lsdException w:name="List Table 3 Accent 2" w:uiPriority="48"/>
+    <w:lsdException w:name="List Table 4 Accent 2" w:uiPriority="49"/>
+    <w:lsdException w:name="List Table 5 Dark Accent 2" w:uiPriority="50"/>
+    <w:lsdException w:name="List Table 6 Colorful Accent 2" w:uiPriority="51"/>
+    <w:lsdException w:name="List Table 7 Colorful Accent 2" w:uiPriority="52"/>
+    <w:lsdException w:name="List Table 1 Light Accent 3" w:uiPriority="46"/>
+    <w:lsdException w:name="List Table 2 Accent 3" w:uiPriority="47"/>
+    <w:lsdException w:name="List Table 3 Accent 3" w:uiPriority="48"/>
+    <w:lsdException w:name="List Table 4 Accent 3" w:uiPriority="49"/>
+    <w:lsdException w:name="List Table 5 Dark Accent 3" w:uiPriority="50"/>
+    <w:lsdException w:name="List Table 6 Colorful Accent 3" w:uiPriority="51"/>
+    <w:lsdException w:name="List Table 7 Colorful Accent 3" w:uiPriority="52"/>
+    <w:lsdException w:name="List Table 1 Light Accent 4" w:uiPriority="46"/>
+    <w:lsdException w:name="List Table 2 Accent 4" w:uiPriority="47"/>
+    <w:lsdException w:name="List Table 3 Accent 4" w:uiPriority="48"/>
+    <w:lsdException w:name="List Table 4 Accent 4" w:uiPriority="49"/>
+    <w:lsdException w:name="List Table 5 Dark Accent 4" w:uiPriority="50"/>
+    <w:lsdException w:name="List Table 6 Colorful Accent 4" w:uiPriority="51"/>
+    <w:lsdException w:name="List Table 7 Colorful Accent 4" w:uiPriority="52"/>
+    <w:lsdException w:name="List Table 1 Light Accent 5" w:uiPriority="46"/>
+    <w:lsdException w:name="List Table 2 Accent 5" w:uiPriority="47"/>
+    <w:lsdException w:name="List Table 3 Accent 5" w:uiPriority="48"/>
+    <w:lsdException w:name="List Table 4 Accent 5" w:uiPriority="49"/>
+    <w:lsdException w:name="List Table 5 Dark Accent 5" w:uiPriority="50"/>
+    <w:lsdException w:name="List Table 6 Colorful Accent 5" w:uiPriority="51"/>
+    <w:lsdException w:name="List Table 7 Colorful Accent 5" w:uiPriority="52"/>
+    <w:lsdException w:name="List Table 1 Light Accent 6" w:uiPriority="46"/>
+    <w:lsdException w:name="List Table 2 Accent 6" w:uiPriority="47"/>
+    <w:lsdException w:name="List Table 3 Accent 6" w:uiPriority="48"/>
+    <w:lsdException w:name="List Table 4 Accent 6" w:uiPriority="49"/>
+    <w:lsdException w:name="List Table 5 Dark Accent 6" w:uiPriority="50"/>
+    <w:lsdException w:name="List Table 6 Colorful Accent 6" w:uiPriority="51"/>
+    <w:lsdException w:name="List Table 7 Colorful Accent 6" w:uiPriority="52"/>
   </w:latentStyles>
   <w:style w:type="paragraph" w:default="1" w:styleId="Normal">
     <w:name w:val="Normal"/>
@@ -4218,7 +4749,6 @@
   <w:style w:type="character" w:default="1" w:styleId="DefaultParagraphFont">
     <w:name w:val="Default Paragraph Font"/>
     <w:uiPriority w:val="1"/>
-    <w:semiHidden/>
     <w:unhideWhenUsed/>
   </w:style>
   <w:style w:type="table" w:default="1" w:styleId="TableNormal">
@@ -4226,7 +4756,6 @@
     <w:uiPriority w:val="99"/>
     <w:semiHidden/>
     <w:unhideWhenUsed/>
-    <w:qFormat/>
     <w:tblPr>
       <w:tblInd w:w="0" w:type="dxa"/>
       <w:tblCellMar>

</xml_diff>